<commit_message>
Updated Noted - Possible Workloads 2
</commit_message>
<xml_diff>
--- a/docs/Notes.docx
+++ b/docs/Notes.docx
@@ -7,34 +7,14 @@
       <w:pPr>
         <w:jc w:val="center"/>
       </w:pPr>
-      <w:proofErr w:type="spellStart"/>
       <w:r>
         <w:rPr>
           <w:b/>
           <w:sz w:val="44"/>
           <w:u w:val="single"/>
         </w:rPr>
-        <w:t>Braitenberg</w:t>
-      </w:r>
-      <w:proofErr w:type="spellEnd"/>
-      <w:r>
-        <w:rPr>
-          <w:b/>
-          <w:sz w:val="44"/>
-          <w:u w:val="single"/>
-        </w:rPr>
-        <w:t xml:space="preserve"> </w:t>
-      </w:r>
-      <w:proofErr w:type="spellStart"/>
-      <w:r>
-        <w:rPr>
-          <w:b/>
-          <w:sz w:val="44"/>
-          <w:u w:val="single"/>
-        </w:rPr>
-        <w:t>vehicles</w:t>
-      </w:r>
-      <w:proofErr w:type="spellEnd"/>
+        <w:t>Braitenberg vehicles</w:t>
+      </w:r>
     </w:p>
     <w:p>
       <w:pPr>
@@ -46,19 +26,11 @@
     </w:p>
     <w:p/>
     <w:p>
-      <w:proofErr w:type="spellStart"/>
       <w:r>
         <w:rPr>
           <w:sz w:val="24"/>
         </w:rPr>
-        <w:t>Huiyuan</w:t>
-      </w:r>
-      <w:proofErr w:type="spellEnd"/>
-      <w:r>
-        <w:rPr>
-          <w:sz w:val="24"/>
-        </w:rPr>
-        <w:t xml:space="preserve">: </w:t>
+        <w:t xml:space="preserve">Huiyuan: </w:t>
       </w:r>
       <w:hyperlink r:id="rId6">
         <w:r>
@@ -72,19 +44,11 @@
       </w:hyperlink>
     </w:p>
     <w:p>
-      <w:proofErr w:type="spellStart"/>
       <w:r>
         <w:rPr>
           <w:sz w:val="24"/>
         </w:rPr>
-        <w:t>Jiawen</w:t>
-      </w:r>
-      <w:proofErr w:type="spellEnd"/>
-      <w:r>
-        <w:rPr>
-          <w:sz w:val="24"/>
-        </w:rPr>
-        <w:t xml:space="preserve">: </w:t>
+        <w:t xml:space="preserve">Jiawen: </w:t>
       </w:r>
       <w:hyperlink r:id="rId7">
         <w:r>
@@ -100,16 +64,8 @@
         <w:rPr>
           <w:sz w:val="24"/>
         </w:rPr>
-        <w:t xml:space="preserve">, Skype: </w:t>
-      </w:r>
-      <w:proofErr w:type="spellStart"/>
-      <w:r>
-        <w:rPr>
-          <w:sz w:val="24"/>
-        </w:rPr>
-        <w:t>Wendy.JiawenMa</w:t>
-      </w:r>
-      <w:proofErr w:type="spellEnd"/>
+        <w:t>, Skype: Wendy.JiawenMa</w:t>
+      </w:r>
     </w:p>
     <w:p>
       <w:pPr>
@@ -140,23 +96,21 @@
           <w:sz w:val="24"/>
           <w:lang w:val="en-US"/>
         </w:rPr>
-        <w:t xml:space="preserve">, Skype: </w:t>
-      </w:r>
-      <w:proofErr w:type="spellStart"/>
+        <w:t>, Skype: mariakl.</w:t>
+      </w:r>
       <w:r>
         <w:rPr>
           <w:sz w:val="24"/>
           <w:lang w:val="en-US"/>
         </w:rPr>
-        <w:t>mariakl</w:t>
-      </w:r>
-      <w:proofErr w:type="spellEnd"/>
+        <w:tab/>
+      </w:r>
       <w:r>
         <w:rPr>
           <w:sz w:val="24"/>
           <w:lang w:val="en-US"/>
         </w:rPr>
-        <w:t>.</w:t>
+        <w:tab/>
       </w:r>
       <w:r>
         <w:rPr>
@@ -170,60 +124,21 @@
           <w:sz w:val="24"/>
           <w:lang w:val="en-US"/>
         </w:rPr>
-        <w:tab/>
-      </w:r>
+        <w:t>(note the point at the end!)</w:t>
+      </w:r>
+    </w:p>
+    <w:p>
+      <w:pPr>
+        <w:rPr>
+          <w:lang w:val="en-US"/>
+        </w:rPr>
+      </w:pPr>
       <w:r>
         <w:rPr>
           <w:sz w:val="24"/>
           <w:lang w:val="en-US"/>
         </w:rPr>
-        <w:tab/>
-      </w:r>
-      <w:r>
-        <w:rPr>
-          <w:sz w:val="24"/>
-          <w:lang w:val="en-US"/>
-        </w:rPr>
-        <w:t>(</w:t>
-      </w:r>
-      <w:proofErr w:type="gramStart"/>
-      <w:r>
-        <w:rPr>
-          <w:sz w:val="24"/>
-          <w:lang w:val="en-US"/>
-        </w:rPr>
-        <w:t>note</w:t>
-      </w:r>
-      <w:proofErr w:type="gramEnd"/>
-      <w:r>
-        <w:rPr>
-          <w:sz w:val="24"/>
-          <w:lang w:val="en-US"/>
-        </w:rPr>
-        <w:t xml:space="preserve"> the point at the end!)</w:t>
-      </w:r>
-    </w:p>
-    <w:p>
-      <w:pPr>
-        <w:rPr>
-          <w:lang w:val="en-US"/>
-        </w:rPr>
-      </w:pPr>
-      <w:proofErr w:type="spellStart"/>
-      <w:r>
-        <w:rPr>
-          <w:sz w:val="24"/>
-          <w:lang w:val="en-US"/>
-        </w:rPr>
-        <w:t>Miltiadis</w:t>
-      </w:r>
-      <w:proofErr w:type="spellEnd"/>
-      <w:r>
-        <w:rPr>
-          <w:sz w:val="24"/>
-          <w:lang w:val="en-US"/>
-        </w:rPr>
-        <w:t xml:space="preserve">: </w:t>
+        <w:t xml:space="preserve">Miltiadis: </w:t>
       </w:r>
       <w:hyperlink r:id="rId9">
         <w:r>
@@ -241,17 +156,8 @@
           <w:sz w:val="24"/>
           <w:lang w:val="en-US"/>
         </w:rPr>
-        <w:t xml:space="preserve">, Skype: </w:t>
-      </w:r>
-      <w:proofErr w:type="spellStart"/>
-      <w:r>
-        <w:rPr>
-          <w:sz w:val="24"/>
-          <w:lang w:val="en-US"/>
-        </w:rPr>
-        <w:t>miltos.ka</w:t>
-      </w:r>
-      <w:proofErr w:type="spellEnd"/>
+        <w:t>, Skype: miltos.ka</w:t>
+      </w:r>
     </w:p>
     <w:p>
       <w:pPr>
@@ -282,24 +188,8 @@
           <w:sz w:val="24"/>
           <w:lang w:val="en-US"/>
         </w:rPr>
-        <w:t xml:space="preserve">, Skype: </w:t>
-      </w:r>
-      <w:proofErr w:type="spellStart"/>
-      <w:r>
-        <w:rPr>
-          <w:sz w:val="24"/>
-          <w:lang w:val="en-US"/>
-        </w:rPr>
-        <w:t>b</w:t>
-      </w:r>
-      <w:r>
-        <w:rPr>
-          <w:sz w:val="24"/>
-          <w:lang w:val="en-US"/>
-        </w:rPr>
-        <w:t>hauda</w:t>
-      </w:r>
-      <w:proofErr w:type="spellEnd"/>
+        <w:t>, Skype: bhauda</w:t>
+      </w:r>
     </w:p>
     <w:p>
       <w:pPr>
@@ -374,33 +264,11 @@
           <w:lang w:val="en-US"/>
         </w:rPr>
       </w:pPr>
-      <w:proofErr w:type="spellStart"/>
-      <w:r>
-        <w:rPr>
-          <w:lang w:val="en-US"/>
-        </w:rPr>
-        <w:t>Shader</w:t>
-      </w:r>
-      <w:proofErr w:type="spellEnd"/>
-      <w:r>
-        <w:rPr>
-          <w:lang w:val="en-US"/>
-        </w:rPr>
-        <w:t xml:space="preserve"> </w:t>
-      </w:r>
-      <w:proofErr w:type="spellStart"/>
-      <w:r>
-        <w:rPr>
-          <w:lang w:val="en-US"/>
-        </w:rPr>
-        <w:t>Programm</w:t>
-      </w:r>
-      <w:proofErr w:type="spellEnd"/>
-      <w:r>
-        <w:rPr>
-          <w:lang w:val="en-US"/>
-        </w:rPr>
-        <w:t xml:space="preserve"> for Engine Output (?)</w:t>
+      <w:r>
+        <w:rPr>
+          <w:lang w:val="en-US"/>
+        </w:rPr>
+        <w:t>Shader Programm for Engine Output (?)</w:t>
       </w:r>
     </w:p>
     <w:p>
@@ -415,19 +283,11 @@
           <w:lang w:val="en-US"/>
         </w:rPr>
       </w:pPr>
-      <w:proofErr w:type="spellStart"/>
-      <w:r>
-        <w:rPr>
-          <w:lang w:val="en-US"/>
-        </w:rPr>
-        <w:t>Braitenberg</w:t>
-      </w:r>
-      <w:proofErr w:type="spellEnd"/>
-      <w:r>
-        <w:rPr>
-          <w:lang w:val="en-US"/>
-        </w:rPr>
-        <w:t xml:space="preserve"> 3D Control Code</w:t>
+      <w:r>
+        <w:rPr>
+          <w:lang w:val="en-US"/>
+        </w:rPr>
+        <w:t>Braitenberg 3D Control Code</w:t>
       </w:r>
     </w:p>
     <w:p>
@@ -446,21 +306,13 @@
         <w:rPr>
           <w:lang w:val="en-US"/>
         </w:rPr>
-        <w:t>3D Map objects .</w:t>
-      </w:r>
-      <w:proofErr w:type="spellStart"/>
-      <w:r>
-        <w:rPr>
-          <w:lang w:val="en-US"/>
-        </w:rPr>
-        <w:t>stl</w:t>
-      </w:r>
-      <w:proofErr w:type="spellEnd"/>
-      <w:r>
-        <w:rPr>
-          <w:lang w:val="en-US"/>
-        </w:rPr>
-        <w:t xml:space="preserve"> binary file</w:t>
+        <w:t>3D Map objects .stl binary file</w:t>
+      </w:r>
+      <w:r>
+        <w:rPr>
+          <w:lang w:val="en-US"/>
+        </w:rPr>
+        <w:t xml:space="preserve"> (blocks, etc)</w:t>
       </w:r>
     </w:p>
     <w:p>
@@ -475,32 +327,48 @@
           <w:lang w:val="en-US"/>
         </w:rPr>
       </w:pPr>
+      <w:r>
+        <w:rPr>
+          <w:lang w:val="en-US"/>
+        </w:rPr>
+        <w:t>Enhanced Lightning implementation</w:t>
+      </w:r>
       <w:bookmarkStart w:id="0" w:name="_GoBack"/>
       <w:bookmarkEnd w:id="0"/>
     </w:p>
     <w:p>
       <w:pPr>
-        <w:rPr>
-          <w:lang w:val="en-US"/>
-        </w:rPr>
-      </w:pPr>
-    </w:p>
-    <w:p>
-      <w:proofErr w:type="spellStart"/>
+        <w:numPr>
+          <w:ilvl w:val="0"/>
+          <w:numId w:val="3"/>
+        </w:numPr>
+        <w:ind w:hanging="359"/>
+        <w:contextualSpacing/>
+        <w:rPr>
+          <w:lang w:val="en-US"/>
+        </w:rPr>
+      </w:pPr>
+      <w:r>
+        <w:rPr>
+          <w:lang w:val="en-US"/>
+        </w:rPr>
+        <w:t>Inform about texturing (file formats, etc) and implementation</w:t>
+      </w:r>
+    </w:p>
+    <w:p>
+      <w:pPr>
+        <w:rPr>
+          <w:lang w:val="en-US"/>
+        </w:rPr>
+      </w:pPr>
+    </w:p>
+    <w:p>
       <w:r>
         <w:rPr>
           <w:b/>
           <w:sz w:val="24"/>
         </w:rPr>
-        <w:t>Steps</w:t>
-      </w:r>
-      <w:proofErr w:type="spellEnd"/>
-      <w:r>
-        <w:rPr>
-          <w:b/>
-          <w:sz w:val="24"/>
-        </w:rPr>
-        <w:t>:</w:t>
+        <w:t>Steps:</w:t>
       </w:r>
     </w:p>
     <w:p>
@@ -513,21 +381,8 @@
         <w:contextualSpacing/>
       </w:pPr>
       <w:r>
-        <w:t xml:space="preserve">Run </w:t>
-      </w:r>
-      <w:proofErr w:type="spellStart"/>
-      <w:r>
-        <w:t>Pioneer</w:t>
-      </w:r>
-      <w:proofErr w:type="spellEnd"/>
-      <w:r>
-        <w:t xml:space="preserve"> 2 </w:t>
-      </w:r>
-      <w:proofErr w:type="spellStart"/>
-      <w:r>
-        <w:t>example</w:t>
-      </w:r>
-      <w:proofErr w:type="spellEnd"/>
+        <w:t>Run Pioneer 2 example</w:t>
+      </w:r>
     </w:p>
     <w:p/>
     <w:p>
@@ -546,21 +401,7 @@
         <w:rPr>
           <w:lang w:val="en-US"/>
         </w:rPr>
-        <w:t xml:space="preserve">Install </w:t>
-      </w:r>
-      <w:proofErr w:type="spellStart"/>
-      <w:r>
-        <w:rPr>
-          <w:lang w:val="en-US"/>
-        </w:rPr>
-        <w:t>Git</w:t>
-      </w:r>
-      <w:proofErr w:type="spellEnd"/>
-      <w:r>
-        <w:rPr>
-          <w:lang w:val="en-US"/>
-        </w:rPr>
-        <w:t xml:space="preserve"> (if not done yet) and pull the project from </w:t>
+        <w:t xml:space="preserve">Install Git (if not done yet) and pull the project from </w:t>
       </w:r>
       <w:hyperlink r:id="rId11">
         <w:r>
@@ -569,15 +410,7 @@
             <w:u w:val="single"/>
             <w:lang w:val="en-US"/>
           </w:rPr>
-          <w:t>https://github</w:t>
-        </w:r>
-        <w:r>
-          <w:rPr>
-            <w:color w:val="1155CC"/>
-            <w:u w:val="single"/>
-            <w:lang w:val="en-US"/>
-          </w:rPr>
-          <w:t>.com/12xU/BrAItenbergs</w:t>
+          <w:t>https://github.com/12xU/BrAItenbergs</w:t>
         </w:r>
       </w:hyperlink>
     </w:p>

</xml_diff>